<commit_message>
can you see this?
</commit_message>
<xml_diff>
--- a/DRAM_S130_HIGH_CONFIDENTIAL_V3.docx
+++ b/DRAM_S130_HIGH_CONFIDENTIAL_V3.docx
@@ -666,9 +666,13 @@
     </w:p>
     <w:p>
       <w:r>
-        <w:t>Micron again</w:t>
+        <w:t xml:space="preserve">Micron </w:t>
+      </w:r>
+      <w:r>
+        <w:t>Tech</w:t>
       </w:r>
     </w:p>
+    <w:p/>
     <w:sectPr>
       <w:headerReference w:type="even" r:id="rId10"/>
       <w:headerReference w:type="default" r:id="rId11"/>
@@ -806,7 +810,7 @@
             </wp:anchor>
           </w:drawing>
         </mc:Choice>
-        <mc:Fallback xmlns:a14="http://schemas.microsoft.com/office/drawing/2010/main" xmlns:a="http://schemas.openxmlformats.org/drawingml/2006/main">
+        <mc:Fallback xmlns:a="http://schemas.openxmlformats.org/drawingml/2006/main" xmlns:a14="http://schemas.microsoft.com/office/drawing/2010/main">
           <w:pict>
             <v:shapetype id="_x0000_t202" coordsize="21600,21600" o:spt="202" path="m,l,21600r21600,l21600,xe" w14:anchorId="43E7DE77">
               <v:stroke joinstyle="miter"/>
@@ -977,7 +981,7 @@
             </wp:anchor>
           </w:drawing>
         </mc:Choice>
-        <mc:Fallback xmlns:a14="http://schemas.microsoft.com/office/drawing/2010/main" xmlns:a="http://schemas.openxmlformats.org/drawingml/2006/main">
+        <mc:Fallback xmlns:a="http://schemas.openxmlformats.org/drawingml/2006/main" xmlns:a14="http://schemas.microsoft.com/office/drawing/2010/main">
           <w:pict>
             <v:shapetype id="_x0000_t202" coordsize="21600,21600" o:spt="202" path="m,l,21600r21600,l21600,xe" w14:anchorId="200E70E5">
               <v:stroke joinstyle="miter"/>
@@ -1819,25 +1823,6 @@
 </file>
 
 <file path=customXml/item1.xml><?xml version="1.0" encoding="utf-8"?>
-<p:properties xmlns:p="http://schemas.microsoft.com/office/2006/metadata/properties" xmlns:xsi="http://www.w3.org/2001/XMLSchema-instance" xmlns:pc="http://schemas.microsoft.com/office/infopath/2007/PartnerControls">
-  <documentManagement>
-    <_x0053_HA1 xmlns="6761af31-d72c-4dc4-8e8c-9a7cc8d3d993">83C46AD0B2795F486F137B721BFECEE67F228D88</_x0053_HA1>
-    <_x004d_D5 xmlns="6761af31-d72c-4dc4-8e8c-9a7cc8d3d993">899E5EBA6961EE5F81F24C69F35C3FFA</_x004d_D5>
-    <Notes xmlns="6761af31-d72c-4dc4-8e8c-9a7cc8d3d993" xsi:nil="true"/>
-  </documentManagement>
-</p:properties>
-</file>
-
-<file path=customXml/item2.xml><?xml version="1.0" encoding="utf-8"?>
-<?mso-contentType ?>
-<FormTemplates xmlns="http://schemas.microsoft.com/sharepoint/v3/contenttype/forms">
-  <Display>DocumentLibraryForm</Display>
-  <Edit>DocumentLibraryForm</Edit>
-  <New>DocumentLibraryForm</New>
-</FormTemplates>
-</file>
-
-<file path=customXml/item3.xml><?xml version="1.0" encoding="utf-8"?>
 <ct:contentTypeSchema xmlns:ct="http://schemas.microsoft.com/office/2006/metadata/contentType" xmlns:ma="http://schemas.microsoft.com/office/2006/metadata/properties/metaAttributes" ct:_="" ma:_="" ma:contentTypeName="Document" ma:contentTypeID="0x0101004E456503C76F6F44BE40FD0D81169497" ma:contentTypeVersion="11" ma:contentTypeDescription="Create a new document." ma:contentTypeScope="" ma:versionID="36e0ae3a08517521e810ef54c5261594">
   <xsd:schema xmlns:xsd="http://www.w3.org/2001/XMLSchema" xmlns:xs="http://www.w3.org/2001/XMLSchema" xmlns:p="http://schemas.microsoft.com/office/2006/metadata/properties" xmlns:ns2="6761af31-d72c-4dc4-8e8c-9a7cc8d3d993" targetNamespace="http://schemas.microsoft.com/office/2006/metadata/properties" ma:root="true" ma:fieldsID="1fdb616f83d59cde96c35355e3804811" ns2:_="">
     <xsd:import namespace="6761af31-d72c-4dc4-8e8c-9a7cc8d3d993"/>
@@ -2031,25 +2016,26 @@
 </ct:contentTypeSchema>
 </file>
 
-<file path=customXml/itemProps1.xml><?xml version="1.0" encoding="utf-8"?>
-<ds:datastoreItem xmlns:ds="http://schemas.openxmlformats.org/officeDocument/2006/customXml" ds:itemID="{D1B09C9C-7790-4794-B597-2666E8CAE4EE}">
-  <ds:schemaRefs>
-    <ds:schemaRef ds:uri="http://schemas.microsoft.com/office/2006/metadata/properties"/>
-    <ds:schemaRef ds:uri="http://schemas.microsoft.com/office/infopath/2007/PartnerControls"/>
-    <ds:schemaRef ds:uri="6761af31-d72c-4dc4-8e8c-9a7cc8d3d993"/>
-  </ds:schemaRefs>
-</ds:datastoreItem>
+<file path=customXml/item2.xml><?xml version="1.0" encoding="utf-8"?>
+<?mso-contentType ?>
+<FormTemplates xmlns="http://schemas.microsoft.com/sharepoint/v3/contenttype/forms">
+  <Display>DocumentLibraryForm</Display>
+  <Edit>DocumentLibraryForm</Edit>
+  <New>DocumentLibraryForm</New>
+</FormTemplates>
 </file>
 
-<file path=customXml/itemProps2.xml><?xml version="1.0" encoding="utf-8"?>
-<ds:datastoreItem xmlns:ds="http://schemas.openxmlformats.org/officeDocument/2006/customXml" ds:itemID="{11865AEC-CA94-4AC7-87F5-5183F66BC150}">
-  <ds:schemaRefs>
-    <ds:schemaRef ds:uri="http://schemas.microsoft.com/sharepoint/v3/contenttype/forms"/>
-  </ds:schemaRefs>
-</ds:datastoreItem>
+<file path=customXml/item3.xml><?xml version="1.0" encoding="utf-8"?>
+<p:properties xmlns:p="http://schemas.microsoft.com/office/2006/metadata/properties" xmlns:xsi="http://www.w3.org/2001/XMLSchema-instance" xmlns:pc="http://schemas.microsoft.com/office/infopath/2007/PartnerControls">
+  <documentManagement>
+    <_x0053_HA1 xmlns="6761af31-d72c-4dc4-8e8c-9a7cc8d3d993">83C46AD0B2795F486F137B721BFECEE67F228D88</_x0053_HA1>
+    <_x004d_D5 xmlns="6761af31-d72c-4dc4-8e8c-9a7cc8d3d993">899E5EBA6961EE5F81F24C69F35C3FFA</_x004d_D5>
+    <Notes xmlns="6761af31-d72c-4dc4-8e8c-9a7cc8d3d993" xsi:nil="true"/>
+  </documentManagement>
+</p:properties>
 </file>
 
-<file path=customXml/itemProps3.xml><?xml version="1.0" encoding="utf-8"?>
+<file path=customXml/itemProps1.xml><?xml version="1.0" encoding="utf-8"?>
 <ds:datastoreItem xmlns:ds="http://schemas.openxmlformats.org/officeDocument/2006/customXml" ds:itemID="{E0293E48-C905-47D8-A7E6-4D093093AA97}">
   <ds:schemaRefs>
     <ds:schemaRef ds:uri="http://schemas.microsoft.com/office/2006/metadata/contentType"/>
@@ -2065,4 +2051,22 @@
     <ds:schemaRef ds:uri="http://schemas.microsoft.com/internal/obd"/>
   </ds:schemaRefs>
 </ds:datastoreItem>
+</file>
+
+<file path=customXml/itemProps2.xml><?xml version="1.0" encoding="utf-8"?>
+<ds:datastoreItem xmlns:ds="http://schemas.openxmlformats.org/officeDocument/2006/customXml" ds:itemID="{11865AEC-CA94-4AC7-87F5-5183F66BC150}">
+  <ds:schemaRefs>
+    <ds:schemaRef ds:uri="http://schemas.microsoft.com/sharepoint/v3/contenttype/forms"/>
+  </ds:schemaRefs>
+</ds:datastoreItem>
+</file>
+
+<file path=customXml/itemProps3.xml><?xml version="1.0" encoding="utf-8"?>
+<ds:datastoreItem xmlns:ds="http://schemas.openxmlformats.org/officeDocument/2006/customXml" ds:itemID="{D1B09C9C-7790-4794-B597-2666E8CAE4EE}">
+  <ds:schemaRefs>
+    <ds:schemaRef ds:uri="http://schemas.microsoft.com/office/2006/metadata/properties"/>
+    <ds:schemaRef ds:uri="http://schemas.microsoft.com/office/infopath/2007/PartnerControls"/>
+    <ds:schemaRef ds:uri="6761af31-d72c-4dc4-8e8c-9a7cc8d3d993"/>
+  </ds:schemaRefs>
+</ds:datastoreItem>
 </file>
</xml_diff>